<commit_message>
Agregando documento de arquitectura
</commit_message>
<xml_diff>
--- a/Desarrollo/Análisis y Diseño/STGRHPBI-DDA.docx
+++ b/Desarrollo/Análisis y Diseño/STGRHPBI-DDA.docx
@@ -1131,7 +1131,7 @@
           <w:szCs w:val="24"/>
           <w:rtl w:val="0"/>
         </w:rPr>
-        <w:t xml:space="preserve">La Figura 1 presenta el diagrama general de la arquitectura técnica propuesta. Este esquema ilustra el flujo completo de los datos, desde su origen (mediante técnicas de web scraping y archivos fijos), luego procesados a través de un flujo ETL que permite su limpieza, transformación y carga en un Data Warehouse centralizado. Finalmente, la información estructurada es modelada mediante un cubo tabular, que facilitará posteriores análisis multidimensionales.</w:t>
+        <w:t xml:space="preserve">La Figura 1 presenta el diagrama general de la arquitectura técnica propuesta. Este esquema ilustra el flujo completo de los datos, desde su origen, luego procesados a través de un flujo ETL que permite su limpieza, transformación y carga en un Data Warehouse centralizado. Finalmente, la información estructurada es modelada mediante un cubo tabular, que facilitará posteriores análisis multidimensionales.</w:t>
       </w:r>
     </w:p>
     <w:p>
@@ -1195,7 +1195,7 @@
         </w:rPr>
         <w:drawing>
           <wp:inline distB="114300" distT="114300" distL="114300" distR="114300">
-            <wp:extent cx="6043166" cy="3121968"/>
+            <wp:extent cx="5731200" cy="3479800"/>
             <wp:effectExtent b="0" l="0" r="0" t="0"/>
             <wp:docPr id="1" name="image1.png"/>
             <a:graphic>
@@ -1215,7 +1215,7 @@
                   <pic:spPr>
                     <a:xfrm>
                       <a:off x="0" y="0"/>
-                      <a:ext cx="6043166" cy="3121968"/>
+                      <a:ext cx="5731200" cy="3479800"/>
                     </a:xfrm>
                     <a:prstGeom prst="rect"/>
                     <a:ln/>
@@ -1330,7 +1330,7 @@
           <w:szCs w:val="24"/>
           <w:rtl w:val="0"/>
         </w:rPr>
-        <w:t xml:space="preserve">Incluyen orígenes heterogéneos como datos extraídos mediante técnicas de web scraping desde sitios web, y archivos fijos estructurados (CSV, Excel, etc.) proporcionados de organizaciones gubernamentales peruanas.</w:t>
+        <w:t xml:space="preserve">Incluyen orígenes de datos heterogéneos, los cuales serán representados como archivos fijos estructurados (CSV, Excel, etc.) proporcionados de organizaciones gubernamentales peruanas.</w:t>
       </w:r>
     </w:p>
     <w:p>
@@ -2197,175 +2197,6 @@
               </w:tcPr>
               <w:p>
                 <w:pPr>
-                  <w:widowControl w:val="0"/>
-                  <w:spacing w:after="0" w:before="0" w:line="240" w:lineRule="auto"/>
-                  <w:ind w:left="0" w:firstLine="0"/>
-                  <w:rPr>
-                    <w:rFonts w:ascii="Times New Roman" w:cs="Times New Roman" w:eastAsia="Times New Roman" w:hAnsi="Times New Roman"/>
-                    <w:sz w:val="24"/>
-                    <w:szCs w:val="24"/>
-                  </w:rPr>
-                </w:pPr>
-                <w:r>
-                  <w:rPr>
-                    <w:rtl w:val="0"/>
-                  </w:rPr>
-                </w:r>
-              </w:p>
-            </w:tc>
-            <w:tc>
-              <w:tcPr>
-                <w:shd w:fill="auto" w:val="clear"/>
-                <w:tcMar>
-                  <w:top w:w="100.0" w:type="dxa"/>
-                  <w:left w:w="100.0" w:type="dxa"/>
-                  <w:bottom w:w="100.0" w:type="dxa"/>
-                  <w:right w:w="100.0" w:type="dxa"/>
-                </w:tcMar>
-                <w:vAlign w:val="top"/>
-              </w:tcPr>
-              <w:p>
-                <w:pPr>
-                  <w:keepNext w:val="0"/>
-                  <w:keepLines w:val="0"/>
-                  <w:pageBreakBefore w:val="0"/>
-                  <w:widowControl w:val="0"/>
-                  <w:pBdr>
-                    <w:top w:space="0" w:sz="0" w:val="nil"/>
-                    <w:left w:space="0" w:sz="0" w:val="nil"/>
-                    <w:bottom w:space="0" w:sz="0" w:val="nil"/>
-                    <w:right w:space="0" w:sz="0" w:val="nil"/>
-                    <w:between w:space="0" w:sz="0" w:val="nil"/>
-                  </w:pBdr>
-                  <w:shd w:fill="auto" w:val="clear"/>
-                  <w:spacing w:after="0" w:before="0" w:line="240" w:lineRule="auto"/>
-                  <w:ind w:left="0" w:right="0" w:firstLine="0"/>
-                  <w:jc w:val="left"/>
-                  <w:rPr>
-                    <w:rFonts w:ascii="Times New Roman" w:cs="Times New Roman" w:eastAsia="Times New Roman" w:hAnsi="Times New Roman"/>
-                    <w:sz w:val="24"/>
-                    <w:szCs w:val="24"/>
-                  </w:rPr>
-                </w:pPr>
-                <w:r>
-                  <w:rPr>
-                    <w:rFonts w:ascii="Times New Roman" w:cs="Times New Roman" w:eastAsia="Times New Roman" w:hAnsi="Times New Roman"/>
-                    <w:sz w:val="24"/>
-                    <w:szCs w:val="24"/>
-                    <w:rtl w:val="0"/>
-                  </w:rPr>
-                  <w:t xml:space="preserve">Distritos declarados en estado de emergencia por riesgo de desastre asociados al Recurso Hídrico - [Superintendencia Nacional de Servicios de Saneamiento – SUNASS]</w:t>
-                </w:r>
-              </w:p>
-            </w:tc>
-            <w:tc>
-              <w:tcPr>
-                <w:shd w:fill="auto" w:val="clear"/>
-                <w:tcMar>
-                  <w:top w:w="100.0" w:type="dxa"/>
-                  <w:left w:w="100.0" w:type="dxa"/>
-                  <w:bottom w:w="100.0" w:type="dxa"/>
-                  <w:right w:w="100.0" w:type="dxa"/>
-                </w:tcMar>
-                <w:vAlign w:val="top"/>
-              </w:tcPr>
-              <w:p>
-                <w:pPr>
-                  <w:keepNext w:val="0"/>
-                  <w:keepLines w:val="0"/>
-                  <w:pageBreakBefore w:val="0"/>
-                  <w:widowControl w:val="0"/>
-                  <w:pBdr>
-                    <w:top w:space="0" w:sz="0" w:val="nil"/>
-                    <w:left w:space="0" w:sz="0" w:val="nil"/>
-                    <w:bottom w:space="0" w:sz="0" w:val="nil"/>
-                    <w:right w:space="0" w:sz="0" w:val="nil"/>
-                    <w:between w:space="0" w:sz="0" w:val="nil"/>
-                  </w:pBdr>
-                  <w:shd w:fill="auto" w:val="clear"/>
-                  <w:spacing w:after="0" w:before="0" w:line="240" w:lineRule="auto"/>
-                  <w:ind w:left="0" w:right="0" w:firstLine="0"/>
-                  <w:jc w:val="left"/>
-                  <w:rPr>
-                    <w:rFonts w:ascii="Times New Roman" w:cs="Times New Roman" w:eastAsia="Times New Roman" w:hAnsi="Times New Roman"/>
-                    <w:sz w:val="24"/>
-                    <w:szCs w:val="24"/>
-                  </w:rPr>
-                </w:pPr>
-                <w:r>
-                  <w:rPr>
-                    <w:rFonts w:ascii="Times New Roman" w:cs="Times New Roman" w:eastAsia="Times New Roman" w:hAnsi="Times New Roman"/>
-                    <w:sz w:val="24"/>
-                    <w:szCs w:val="24"/>
-                    <w:rtl w:val="0"/>
-                  </w:rPr>
-                  <w:t xml:space="preserve">Este conjunto de datos monitorea y caracteriza los Decretos Supremos emitidos declarados en estado de emergencia por riesgo de desastre de origen natural relacionado al recurso hídrico entre los años 2017 - 2023.</w:t>
-                </w:r>
-              </w:p>
-            </w:tc>
-          </w:tr>
-          <w:tr>
-            <w:trPr>
-              <w:cantSplit w:val="0"/>
-              <w:trHeight w:val="440" w:hRule="atLeast"/>
-              <w:tblHeader w:val="0"/>
-            </w:trPr>
-            <w:tc>
-              <w:tcPr>
-                <w:vMerge w:val="continue"/>
-                <w:shd w:fill="auto" w:val="clear"/>
-                <w:tcMar>
-                  <w:top w:w="100.0" w:type="dxa"/>
-                  <w:left w:w="100.0" w:type="dxa"/>
-                  <w:bottom w:w="100.0" w:type="dxa"/>
-                  <w:right w:w="100.0" w:type="dxa"/>
-                </w:tcMar>
-                <w:vAlign w:val="center"/>
-              </w:tcPr>
-              <w:p>
-                <w:pPr>
-                  <w:keepNext w:val="0"/>
-                  <w:keepLines w:val="0"/>
-                  <w:pageBreakBefore w:val="0"/>
-                  <w:widowControl w:val="0"/>
-                  <w:pBdr>
-                    <w:top w:space="0" w:sz="0" w:val="nil"/>
-                    <w:left w:space="0" w:sz="0" w:val="nil"/>
-                    <w:bottom w:space="0" w:sz="0" w:val="nil"/>
-                    <w:right w:space="0" w:sz="0" w:val="nil"/>
-                    <w:between w:space="0" w:sz="0" w:val="nil"/>
-                  </w:pBdr>
-                  <w:shd w:fill="auto" w:val="clear"/>
-                  <w:spacing w:after="0" w:before="0" w:line="240" w:lineRule="auto"/>
-                  <w:ind w:left="0" w:right="0" w:firstLine="0"/>
-                  <w:jc w:val="left"/>
-                  <w:rPr>
-                    <w:rFonts w:ascii="Times New Roman" w:cs="Times New Roman" w:eastAsia="Times New Roman" w:hAnsi="Times New Roman"/>
-                    <w:sz w:val="24"/>
-                    <w:szCs w:val="24"/>
-                  </w:rPr>
-                </w:pPr>
-                <w:r>
-                  <w:rPr>
-                    <w:rtl w:val="0"/>
-                  </w:rPr>
-                </w:r>
-              </w:p>
-            </w:tc>
-            <w:tc>
-              <w:tcPr>
-                <w:vMerge w:val="continue"/>
-                <w:shd w:fill="auto" w:val="clear"/>
-                <w:tcMar>
-                  <w:top w:w="100.0" w:type="dxa"/>
-                  <w:left w:w="100.0" w:type="dxa"/>
-                  <w:bottom w:w="100.0" w:type="dxa"/>
-                  <w:right w:w="100.0" w:type="dxa"/>
-                </w:tcMar>
-                <w:vAlign w:val="center"/>
-              </w:tcPr>
-              <w:p>
-                <w:pPr>
                   <w:keepNext w:val="0"/>
                   <w:keepLines w:val="0"/>
                   <w:pageBreakBefore w:val="0"/>
@@ -2882,27 +2713,6 @@
     </w:p>
     <w:p>
       <w:pPr>
-        <w:spacing w:line="480" w:lineRule="auto"/>
-        <w:ind w:left="720" w:firstLine="720"/>
-        <w:rPr/>
-      </w:pPr>
-      <w:r>
-        <w:rPr>
-          <w:rFonts w:ascii="Times New Roman" w:cs="Times New Roman" w:eastAsia="Times New Roman" w:hAnsi="Times New Roman"/>
-          <w:sz w:val="24"/>
-          <w:szCs w:val="24"/>
-          <w:rtl w:val="0"/>
-        </w:rPr>
-        <w:t xml:space="preserve">Como se evidencia en la Tabla 1, dos de los archivos son entregados de manera interna, por ende se tomará como archivos fijos.Sumado a los archivos Distritos declarados en estado de emergencia por riesgo de desastre asociados al Recurso Hídrico - [Superintendencia Nacional de Servicios de Saneamiento – SUNASS] y Sistema de Registro de Información de Área Técnica Municipal sobre los prestadores del ámbito rural - [Superintendencia Nacional de Servicios de Saneamiento - SUNASS]. Mientras que los demás, pasarán por un flujo de Web Scraping para su  uso.</w:t>
-      </w:r>
-      <w:r>
-        <w:rPr>
-          <w:rtl w:val="0"/>
-        </w:rPr>
-      </w:r>
-    </w:p>
-    <w:p>
-      <w:pPr>
         <w:pStyle w:val="Heading1"/>
         <w:numPr>
           <w:ilvl w:val="0"/>
@@ -3027,16 +2837,16 @@
           <w:szCs w:val="24"/>
           <w:rtl w:val="0"/>
         </w:rPr>
-        <w:t xml:space="preserve">Python: </w:t>
-      </w:r>
-      <w:r>
-        <w:rPr>
-          <w:rFonts w:ascii="Times New Roman" w:cs="Times New Roman" w:eastAsia="Times New Roman" w:hAnsi="Times New Roman"/>
-          <w:sz w:val="24"/>
-          <w:szCs w:val="24"/>
-          <w:rtl w:val="0"/>
-        </w:rPr>
-        <w:t xml:space="preserve">Utilizado para el web scraping y conexión con la base de datos.</w:t>
+        <w:t xml:space="preserve">SQL Server Management Studio (SSMS): </w:t>
+      </w:r>
+      <w:r>
+        <w:rPr>
+          <w:rFonts w:ascii="Times New Roman" w:cs="Times New Roman" w:eastAsia="Times New Roman" w:hAnsi="Times New Roman"/>
+          <w:sz w:val="24"/>
+          <w:szCs w:val="24"/>
+          <w:rtl w:val="0"/>
+        </w:rPr>
+        <w:t xml:space="preserve">Utilizado para la administración de la base de datos, ejecución de consultas, monitoreo de procesos y validación de la carga de datos.</w:t>
       </w:r>
     </w:p>
     <w:p>
@@ -3062,16 +2872,16 @@
           <w:szCs w:val="24"/>
           <w:rtl w:val="0"/>
         </w:rPr>
-        <w:t xml:space="preserve">SQL Server Management Studio (SSMS): </w:t>
-      </w:r>
-      <w:r>
-        <w:rPr>
-          <w:rFonts w:ascii="Times New Roman" w:cs="Times New Roman" w:eastAsia="Times New Roman" w:hAnsi="Times New Roman"/>
-          <w:sz w:val="24"/>
-          <w:szCs w:val="24"/>
-          <w:rtl w:val="0"/>
-        </w:rPr>
-        <w:t xml:space="preserve">Utilizado para la administración de la base de datos, ejecución de consultas, monitoreo de procesos y validación de la carga de datos.</w:t>
+        <w:t xml:space="preserve">Microsoft Visual Studio (con Integration Services - SSIS):</w:t>
+      </w:r>
+      <w:r>
+        <w:rPr>
+          <w:rFonts w:ascii="Times New Roman" w:cs="Times New Roman" w:eastAsia="Times New Roman" w:hAnsi="Times New Roman"/>
+          <w:sz w:val="24"/>
+          <w:szCs w:val="24"/>
+          <w:rtl w:val="0"/>
+        </w:rPr>
+        <w:t xml:space="preserve"> Plataforma principal para el desarrollo de paquetes ETL y conexión a múltiples fuentes de datos.</w:t>
       </w:r>
     </w:p>
     <w:p>
@@ -3097,16 +2907,16 @@
           <w:szCs w:val="24"/>
           <w:rtl w:val="0"/>
         </w:rPr>
-        <w:t xml:space="preserve">Microsoft Visual Studio (con Integration Services - SSIS):</w:t>
-      </w:r>
-      <w:r>
-        <w:rPr>
-          <w:rFonts w:ascii="Times New Roman" w:cs="Times New Roman" w:eastAsia="Times New Roman" w:hAnsi="Times New Roman"/>
-          <w:sz w:val="24"/>
-          <w:szCs w:val="24"/>
-          <w:rtl w:val="0"/>
-        </w:rPr>
-        <w:t xml:space="preserve"> Plataforma principal para el desarrollo de paquetes ETL y conexión a múltiples fuentes de datos.</w:t>
+        <w:t xml:space="preserve">Python:</w:t>
+      </w:r>
+      <w:r>
+        <w:rPr>
+          <w:rFonts w:ascii="Times New Roman" w:cs="Times New Roman" w:eastAsia="Times New Roman" w:hAnsi="Times New Roman"/>
+          <w:sz w:val="24"/>
+          <w:szCs w:val="24"/>
+          <w:rtl w:val="0"/>
+        </w:rPr>
+        <w:t xml:space="preserve"> Usado para el tratamiento y unificación de los datos con el fin de obtener un conjunto de datos más estructurado. </w:t>
       </w:r>
     </w:p>
     <w:p>
@@ -3185,30 +2995,6 @@
           <w:rtl w:val="0"/>
         </w:rPr>
         <w:t xml:space="preserve">Lectura de archivos fijos (CSV, Excel).</w:t>
-      </w:r>
-    </w:p>
-    <w:p>
-      <w:pPr>
-        <w:numPr>
-          <w:ilvl w:val="1"/>
-          <w:numId w:val="1"/>
-        </w:numPr>
-        <w:spacing w:line="480" w:lineRule="auto"/>
-        <w:ind w:left="2160" w:hanging="360"/>
-        <w:rPr>
-          <w:rFonts w:ascii="Times New Roman" w:cs="Times New Roman" w:eastAsia="Times New Roman" w:hAnsi="Times New Roman"/>
-          <w:sz w:val="24"/>
-          <w:szCs w:val="24"/>
-        </w:rPr>
-      </w:pPr>
-      <w:r>
-        <w:rPr>
-          <w:rFonts w:ascii="Times New Roman" w:cs="Times New Roman" w:eastAsia="Times New Roman" w:hAnsi="Times New Roman"/>
-          <w:sz w:val="24"/>
-          <w:szCs w:val="24"/>
-          <w:rtl w:val="0"/>
-        </w:rPr>
-        <w:t xml:space="preserve">Datos obtenidos mediante web scraping exportados previamente a archivos estructurados.</w:t>
       </w:r>
     </w:p>
     <w:p>

</xml_diff>